<commit_message>
TS Padam 3.1 to 3.5 and TS 3 -01/09/2022
</commit_message>
<xml_diff>
--- a/TS-Padam/TS-3.2/TS 3.2 Tamil Pada Paatam Corrections.docx
+++ b/TS-Padam/TS-3.2/TS 3.2 Tamil Pada Paatam Corrections.docx
@@ -1,6 +1,6 @@
 
 <file path=word/document.xml><?xml version="1.0" encoding="utf-8"?>
-<w:document xmlns:wpc="http://schemas.microsoft.com/office/word/2010/wordprocessingCanvas" xmlns:cx="http://schemas.microsoft.com/office/drawing/2014/chartex" xmlns:cx1="http://schemas.microsoft.com/office/drawing/2015/9/8/chartex" xmlns:mc="http://schemas.openxmlformats.org/markup-compatibility/2006" xmlns:o="urn:schemas-microsoft-com:office:office" xmlns:r="http://schemas.openxmlformats.org/officeDocument/2006/relationships" xmlns:m="http://schemas.openxmlformats.org/officeDocument/2006/math" xmlns:v="urn:schemas-microsoft-com:vml" xmlns:wp14="http://schemas.microsoft.com/office/word/2010/wordprocessingDrawing" xmlns:wp="http://schemas.openxmlformats.org/drawingml/2006/wordprocessingDrawing" xmlns:w10="urn:schemas-microsoft-com:office:word" xmlns:w="http://schemas.openxmlformats.org/wordprocessingml/2006/main" xmlns:w14="http://schemas.microsoft.com/office/word/2010/wordml" xmlns:w15="http://schemas.microsoft.com/office/word/2012/wordml" xmlns:w16se="http://schemas.microsoft.com/office/word/2015/wordml/symex" xmlns:wpg="http://schemas.microsoft.com/office/word/2010/wordprocessingGroup" xmlns:wpi="http://schemas.microsoft.com/office/word/2010/wordprocessingInk" xmlns:wne="http://schemas.microsoft.com/office/word/2006/wordml" xmlns:wps="http://schemas.microsoft.com/office/word/2010/wordprocessingShape" mc:Ignorable="w14 w15 w16se wp14">
+<w:document xmlns:wpc="http://schemas.microsoft.com/office/word/2010/wordprocessingCanvas" xmlns:cx="http://schemas.microsoft.com/office/drawing/2014/chartex" xmlns:cx1="http://schemas.microsoft.com/office/drawing/2015/9/8/chartex" xmlns:cx2="http://schemas.microsoft.com/office/drawing/2015/10/21/chartex" xmlns:cx3="http://schemas.microsoft.com/office/drawing/2016/5/9/chartex" xmlns:cx4="http://schemas.microsoft.com/office/drawing/2016/5/10/chartex" xmlns:cx5="http://schemas.microsoft.com/office/drawing/2016/5/11/chartex" xmlns:cx6="http://schemas.microsoft.com/office/drawing/2016/5/12/chartex" xmlns:cx7="http://schemas.microsoft.com/office/drawing/2016/5/13/chartex" xmlns:cx8="http://schemas.microsoft.com/office/drawing/2016/5/14/chartex" xmlns:mc="http://schemas.openxmlformats.org/markup-compatibility/2006" xmlns:aink="http://schemas.microsoft.com/office/drawing/2016/ink" xmlns:am3d="http://schemas.microsoft.com/office/drawing/2017/model3d" xmlns:o="urn:schemas-microsoft-com:office:office" xmlns:oel="http://schemas.microsoft.com/office/2019/extlst" xmlns:r="http://schemas.openxmlformats.org/officeDocument/2006/relationships" xmlns:m="http://schemas.openxmlformats.org/officeDocument/2006/math" xmlns:v="urn:schemas-microsoft-com:vml" xmlns:wp14="http://schemas.microsoft.com/office/word/2010/wordprocessingDrawing" xmlns:wp="http://schemas.openxmlformats.org/drawingml/2006/wordprocessingDrawing" xmlns:w10="urn:schemas-microsoft-com:office:word" xmlns:w="http://schemas.openxmlformats.org/wordprocessingml/2006/main" xmlns:w14="http://schemas.microsoft.com/office/word/2010/wordml" xmlns:w15="http://schemas.microsoft.com/office/word/2012/wordml" xmlns:w16cex="http://schemas.microsoft.com/office/word/2018/wordml/cex" xmlns:w16cid="http://schemas.microsoft.com/office/word/2016/wordml/cid" xmlns:w16="http://schemas.microsoft.com/office/word/2018/wordml" xmlns:w16sdtdh="http://schemas.microsoft.com/office/word/2020/wordml/sdtdatahash" xmlns:w16se="http://schemas.microsoft.com/office/word/2015/wordml/symex" xmlns:wpg="http://schemas.microsoft.com/office/word/2010/wordprocessingGroup" xmlns:wpi="http://schemas.microsoft.com/office/word/2010/wordprocessingInk" xmlns:wne="http://schemas.microsoft.com/office/word/2006/wordml" xmlns:wps="http://schemas.microsoft.com/office/word/2010/wordprocessingShape" mc:Ignorable="w14 w15 w16se w16cid w16 w16cex w16sdtdh wp14">
   <w:body>
     <w:p>
       <w:pPr>
@@ -21,51 +21,7 @@
           <w:szCs w:val="32"/>
           <w:u w:val="single"/>
         </w:rPr>
-        <w:t xml:space="preserve">TS </w:t>
-      </w:r>
-      <w:proofErr w:type="spellStart"/>
-      <w:r>
-        <w:rPr>
-          <w:b/>
-          <w:bCs/>
-          <w:sz w:val="32"/>
-          <w:szCs w:val="32"/>
-          <w:u w:val="single"/>
-        </w:rPr>
-        <w:t>Pada</w:t>
-      </w:r>
-      <w:proofErr w:type="spellEnd"/>
-      <w:r>
-        <w:rPr>
-          <w:b/>
-          <w:bCs/>
-          <w:sz w:val="32"/>
-          <w:szCs w:val="32"/>
-          <w:u w:val="single"/>
-        </w:rPr>
-        <w:t xml:space="preserve"> </w:t>
-      </w:r>
-      <w:proofErr w:type="spellStart"/>
-      <w:r>
-        <w:rPr>
-          <w:b/>
-          <w:bCs/>
-          <w:sz w:val="32"/>
-          <w:szCs w:val="32"/>
-          <w:u w:val="single"/>
-        </w:rPr>
-        <w:t>Paatam</w:t>
-      </w:r>
-      <w:proofErr w:type="spellEnd"/>
-      <w:r>
-        <w:rPr>
-          <w:b/>
-          <w:bCs/>
-          <w:sz w:val="32"/>
-          <w:szCs w:val="32"/>
-          <w:u w:val="single"/>
-        </w:rPr>
-        <w:t xml:space="preserve"> – TS </w:t>
+        <w:t xml:space="preserve">TS Pada Paatam – TS </w:t>
       </w:r>
       <w:r>
         <w:rPr>
@@ -186,12 +142,16 @@
               <w:spacing w:before="0" w:line="240" w:lineRule="auto"/>
               <w:jc w:val="center"/>
               <w:rPr>
+                <w:b/>
+                <w:bCs/>
                 <w:sz w:val="32"/>
                 <w:szCs w:val="32"/>
               </w:rPr>
             </w:pPr>
             <w:r>
               <w:rPr>
+                <w:b/>
+                <w:bCs/>
                 <w:sz w:val="32"/>
                 <w:szCs w:val="32"/>
               </w:rPr>
@@ -203,12 +163,16 @@
               <w:spacing w:before="0" w:line="240" w:lineRule="auto"/>
               <w:jc w:val="center"/>
               <w:rPr>
+                <w:b/>
+                <w:bCs/>
                 <w:sz w:val="32"/>
                 <w:szCs w:val="32"/>
               </w:rPr>
             </w:pPr>
             <w:r>
               <w:rPr>
+                <w:b/>
+                <w:bCs/>
                 <w:sz w:val="32"/>
                 <w:szCs w:val="32"/>
               </w:rPr>
@@ -225,12 +189,16 @@
               <w:spacing w:before="0" w:line="240" w:lineRule="auto"/>
               <w:jc w:val="center"/>
               <w:rPr>
+                <w:b/>
+                <w:bCs/>
                 <w:sz w:val="32"/>
                 <w:szCs w:val="32"/>
               </w:rPr>
             </w:pPr>
             <w:r>
               <w:rPr>
+                <w:b/>
+                <w:bCs/>
                 <w:sz w:val="32"/>
                 <w:szCs w:val="32"/>
               </w:rPr>
@@ -248,12 +216,16 @@
               <w:ind w:left="-183" w:right="-18"/>
               <w:jc w:val="center"/>
               <w:rPr>
+                <w:b/>
+                <w:bCs/>
                 <w:sz w:val="32"/>
                 <w:szCs w:val="32"/>
               </w:rPr>
             </w:pPr>
             <w:r>
               <w:rPr>
+                <w:b/>
+                <w:bCs/>
                 <w:sz w:val="32"/>
                 <w:szCs w:val="32"/>
               </w:rPr>
@@ -419,51 +391,7 @@
           <w:szCs w:val="32"/>
           <w:u w:val="single"/>
         </w:rPr>
-        <w:t xml:space="preserve">TS </w:t>
-      </w:r>
-      <w:proofErr w:type="spellStart"/>
-      <w:r>
-        <w:rPr>
-          <w:b/>
-          <w:bCs/>
-          <w:sz w:val="32"/>
-          <w:szCs w:val="32"/>
-          <w:u w:val="single"/>
-        </w:rPr>
-        <w:t>Pada</w:t>
-      </w:r>
-      <w:proofErr w:type="spellEnd"/>
-      <w:r>
-        <w:rPr>
-          <w:b/>
-          <w:bCs/>
-          <w:sz w:val="32"/>
-          <w:szCs w:val="32"/>
-          <w:u w:val="single"/>
-        </w:rPr>
-        <w:t xml:space="preserve"> </w:t>
-      </w:r>
-      <w:proofErr w:type="spellStart"/>
-      <w:r>
-        <w:rPr>
-          <w:b/>
-          <w:bCs/>
-          <w:sz w:val="32"/>
-          <w:szCs w:val="32"/>
-          <w:u w:val="single"/>
-        </w:rPr>
-        <w:t>Paatam</w:t>
-      </w:r>
-      <w:proofErr w:type="spellEnd"/>
-      <w:r>
-        <w:rPr>
-          <w:b/>
-          <w:bCs/>
-          <w:sz w:val="32"/>
-          <w:szCs w:val="32"/>
-          <w:u w:val="single"/>
-        </w:rPr>
-        <w:t xml:space="preserve"> – TS 3.2 Tamil corrections–Observed till 31</w:t>
+        <w:t>TS Pada Paatam – TS 3.2 Tamil corrections–Observed till 31</w:t>
       </w:r>
       <w:r>
         <w:rPr>
@@ -678,19 +606,8 @@
                 <w:sz w:val="28"/>
                 <w:szCs w:val="28"/>
               </w:rPr>
-              <w:t xml:space="preserve">TS 3.2.1.1 </w:t>
-            </w:r>
-            <w:proofErr w:type="spellStart"/>
-            <w:r>
-              <w:rPr>
-                <w:b/>
-                <w:bCs/>
-                <w:sz w:val="28"/>
-                <w:szCs w:val="28"/>
-              </w:rPr>
-              <w:t>Padam</w:t>
-            </w:r>
-            <w:proofErr w:type="spellEnd"/>
+              <w:t>TS 3.2.1.1 Padam</w:t>
+            </w:r>
           </w:p>
           <w:p>
             <w:pPr>
@@ -2043,21 +1960,8 @@
                 <w:lang w:eastAsia="en-IN" w:bidi="ml-IN"/>
               </w:rPr>
               <w:lastRenderedPageBreak/>
-              <w:t xml:space="preserve">TS 3.2.2.1 - </w:t>
-            </w:r>
-            <w:proofErr w:type="spellStart"/>
-            <w:r>
-              <w:rPr>
-                <w:rFonts w:eastAsia="Times New Roman" w:cs="Arial"/>
-                <w:b/>
-                <w:bCs/>
-                <w:sz w:val="28"/>
-                <w:szCs w:val="28"/>
-                <w:lang w:eastAsia="en-IN" w:bidi="ml-IN"/>
-              </w:rPr>
-              <w:t>Padam</w:t>
-            </w:r>
-            <w:proofErr w:type="spellEnd"/>
+              <w:t>TS 3.2.2.1 - Padam</w:t>
+            </w:r>
           </w:p>
           <w:p>
             <w:pPr>
@@ -2077,7 +1981,6 @@
                 <w:lang w:eastAsia="en-IN" w:bidi="ml-IN"/>
               </w:rPr>
             </w:pPr>
-            <w:proofErr w:type="spellStart"/>
             <w:r>
               <w:rPr>
                 <w:rFonts w:eastAsia="Times New Roman" w:cs="Arial"/>
@@ -2087,19 +1990,7 @@
                 <w:szCs w:val="28"/>
                 <w:lang w:eastAsia="en-IN" w:bidi="ml-IN"/>
               </w:rPr>
-              <w:t>Padam</w:t>
-            </w:r>
-            <w:proofErr w:type="spellEnd"/>
-            <w:r>
-              <w:rPr>
-                <w:rFonts w:eastAsia="Times New Roman" w:cs="Arial"/>
-                <w:b/>
-                <w:bCs/>
-                <w:sz w:val="28"/>
-                <w:szCs w:val="28"/>
-                <w:lang w:eastAsia="en-IN" w:bidi="ml-IN"/>
-              </w:rPr>
-              <w:t xml:space="preserve"> No. 33</w:t>
+              <w:t>Padam No. 33</w:t>
             </w:r>
           </w:p>
           <w:p>
@@ -2113,7 +2004,6 @@
                 <w:szCs w:val="28"/>
               </w:rPr>
             </w:pPr>
-            <w:proofErr w:type="spellStart"/>
             <w:r>
               <w:rPr>
                 <w:rFonts w:eastAsia="Times New Roman" w:cs="Arial"/>
@@ -2123,19 +2013,7 @@
                 <w:szCs w:val="28"/>
                 <w:lang w:eastAsia="en-IN" w:bidi="ml-IN"/>
               </w:rPr>
-              <w:t>Panchaati</w:t>
-            </w:r>
-            <w:proofErr w:type="spellEnd"/>
-            <w:r>
-              <w:rPr>
-                <w:rFonts w:eastAsia="Times New Roman" w:cs="Arial"/>
-                <w:b/>
-                <w:bCs/>
-                <w:sz w:val="28"/>
-                <w:szCs w:val="28"/>
-                <w:lang w:eastAsia="en-IN" w:bidi="ml-IN"/>
-              </w:rPr>
-              <w:t xml:space="preserve"> No. 4</w:t>
+              <w:t>Panchaati No. 4</w:t>
             </w:r>
           </w:p>
         </w:tc>
@@ -2518,21 +2396,8 @@
                 <w:szCs w:val="28"/>
                 <w:lang w:eastAsia="en-IN" w:bidi="ml-IN"/>
               </w:rPr>
-              <w:t xml:space="preserve">TS 3.2.5.1 - </w:t>
-            </w:r>
-            <w:proofErr w:type="spellStart"/>
-            <w:r>
-              <w:rPr>
-                <w:rFonts w:eastAsia="Times New Roman" w:cs="Arial"/>
-                <w:b/>
-                <w:bCs/>
-                <w:sz w:val="28"/>
-                <w:szCs w:val="28"/>
-                <w:lang w:eastAsia="en-IN" w:bidi="ml-IN"/>
-              </w:rPr>
-              <w:t>Vaakyam</w:t>
-            </w:r>
-            <w:proofErr w:type="spellEnd"/>
+              <w:t>TS 3.2.5.1 - Vaakyam</w:t>
+            </w:r>
           </w:p>
           <w:p>
             <w:pPr>
@@ -2580,7 +2445,6 @@
                 <w:szCs w:val="28"/>
               </w:rPr>
             </w:pPr>
-            <w:proofErr w:type="spellStart"/>
             <w:r>
               <w:rPr>
                 <w:rFonts w:eastAsia="Times New Roman" w:cs="Arial"/>
@@ -2590,19 +2454,7 @@
                 <w:szCs w:val="28"/>
                 <w:lang w:eastAsia="en-IN" w:bidi="ml-IN"/>
               </w:rPr>
-              <w:t>Panchaati</w:t>
-            </w:r>
-            <w:proofErr w:type="spellEnd"/>
-            <w:r>
-              <w:rPr>
-                <w:rFonts w:eastAsia="Times New Roman" w:cs="Arial"/>
-                <w:b/>
-                <w:bCs/>
-                <w:sz w:val="28"/>
-                <w:szCs w:val="28"/>
-                <w:lang w:eastAsia="en-IN" w:bidi="ml-IN"/>
-              </w:rPr>
-              <w:t xml:space="preserve"> No. 16</w:t>
+              <w:t>Panchaati No. 16</w:t>
             </w:r>
           </w:p>
         </w:tc>
@@ -2990,21 +2842,8 @@
                 <w:szCs w:val="28"/>
                 <w:lang w:eastAsia="en-IN" w:bidi="ml-IN"/>
               </w:rPr>
-              <w:t xml:space="preserve">TS 3.2.5.1 - </w:t>
-            </w:r>
-            <w:proofErr w:type="spellStart"/>
-            <w:r>
-              <w:rPr>
-                <w:rFonts w:eastAsia="Times New Roman" w:cs="Arial"/>
-                <w:b/>
-                <w:bCs/>
-                <w:sz w:val="28"/>
-                <w:szCs w:val="28"/>
-                <w:lang w:eastAsia="en-IN" w:bidi="ml-IN"/>
-              </w:rPr>
-              <w:t>Padam</w:t>
-            </w:r>
-            <w:proofErr w:type="spellEnd"/>
+              <w:t>TS 3.2.5.1 - Padam</w:t>
+            </w:r>
           </w:p>
           <w:p>
             <w:pPr>
@@ -3024,7 +2863,6 @@
                 <w:lang w:eastAsia="en-IN" w:bidi="ml-IN"/>
               </w:rPr>
             </w:pPr>
-            <w:proofErr w:type="spellStart"/>
             <w:r>
               <w:rPr>
                 <w:rFonts w:eastAsia="Times New Roman" w:cs="Arial"/>
@@ -3034,19 +2872,7 @@
                 <w:szCs w:val="28"/>
                 <w:lang w:eastAsia="en-IN" w:bidi="ml-IN"/>
               </w:rPr>
-              <w:t>Padam</w:t>
-            </w:r>
-            <w:proofErr w:type="spellEnd"/>
-            <w:r>
-              <w:rPr>
-                <w:rFonts w:eastAsia="Times New Roman" w:cs="Arial"/>
-                <w:b/>
-                <w:bCs/>
-                <w:sz w:val="28"/>
-                <w:szCs w:val="28"/>
-                <w:lang w:eastAsia="en-IN" w:bidi="ml-IN"/>
-              </w:rPr>
-              <w:t xml:space="preserve"> No. 24</w:t>
+              <w:t>Padam No. 24</w:t>
             </w:r>
           </w:p>
           <w:p>
@@ -3065,7 +2891,6 @@
                 <w:szCs w:val="28"/>
               </w:rPr>
             </w:pPr>
-            <w:proofErr w:type="spellStart"/>
             <w:r>
               <w:rPr>
                 <w:rFonts w:eastAsia="Times New Roman" w:cs="Arial"/>
@@ -3075,19 +2900,7 @@
                 <w:szCs w:val="28"/>
                 <w:lang w:eastAsia="en-IN" w:bidi="ml-IN"/>
               </w:rPr>
-              <w:t>Panchaati</w:t>
-            </w:r>
-            <w:proofErr w:type="spellEnd"/>
-            <w:r>
-              <w:rPr>
-                <w:rFonts w:eastAsia="Times New Roman" w:cs="Arial"/>
-                <w:b/>
-                <w:bCs/>
-                <w:sz w:val="28"/>
-                <w:szCs w:val="28"/>
-                <w:lang w:eastAsia="en-IN" w:bidi="ml-IN"/>
-              </w:rPr>
-              <w:t xml:space="preserve"> No. 16</w:t>
+              <w:t>Panchaati No. 16</w:t>
             </w:r>
           </w:p>
         </w:tc>
@@ -3787,21 +3600,8 @@
                 <w:szCs w:val="28"/>
                 <w:lang w:eastAsia="en-IN" w:bidi="ml-IN"/>
               </w:rPr>
-              <w:t xml:space="preserve">TS 3.2.5.4 - </w:t>
-            </w:r>
-            <w:proofErr w:type="spellStart"/>
-            <w:r>
-              <w:rPr>
-                <w:rFonts w:eastAsia="Times New Roman" w:cs="Arial"/>
-                <w:b/>
-                <w:bCs/>
-                <w:sz w:val="28"/>
-                <w:szCs w:val="28"/>
-                <w:lang w:eastAsia="en-IN" w:bidi="ml-IN"/>
-              </w:rPr>
-              <w:t>Padam</w:t>
-            </w:r>
-            <w:proofErr w:type="spellEnd"/>
+              <w:t>TS 3.2.5.4 - Padam</w:t>
+            </w:r>
           </w:p>
           <w:p>
             <w:pPr>
@@ -3821,7 +3621,6 @@
                 <w:lang w:eastAsia="en-IN" w:bidi="ml-IN"/>
               </w:rPr>
             </w:pPr>
-            <w:proofErr w:type="spellStart"/>
             <w:r>
               <w:rPr>
                 <w:rFonts w:eastAsia="Times New Roman" w:cs="Arial"/>
@@ -3831,19 +3630,7 @@
                 <w:szCs w:val="28"/>
                 <w:lang w:eastAsia="en-IN" w:bidi="ml-IN"/>
               </w:rPr>
-              <w:t>Padam</w:t>
-            </w:r>
-            <w:proofErr w:type="spellEnd"/>
-            <w:r>
-              <w:rPr>
-                <w:rFonts w:eastAsia="Times New Roman" w:cs="Arial"/>
-                <w:b/>
-                <w:bCs/>
-                <w:sz w:val="28"/>
-                <w:szCs w:val="28"/>
-                <w:lang w:eastAsia="en-IN" w:bidi="ml-IN"/>
-              </w:rPr>
-              <w:t xml:space="preserve"> No. 46</w:t>
+              <w:t>Padam No. 46</w:t>
             </w:r>
           </w:p>
           <w:p>
@@ -3864,7 +3651,6 @@
                 <w:lang w:eastAsia="en-IN" w:bidi="ml-IN"/>
               </w:rPr>
             </w:pPr>
-            <w:proofErr w:type="spellStart"/>
             <w:r>
               <w:rPr>
                 <w:rFonts w:eastAsia="Times New Roman" w:cs="Arial"/>
@@ -3874,19 +3660,7 @@
                 <w:szCs w:val="28"/>
                 <w:lang w:eastAsia="en-IN" w:bidi="ml-IN"/>
               </w:rPr>
-              <w:t>Panchaati</w:t>
-            </w:r>
-            <w:proofErr w:type="spellEnd"/>
-            <w:r>
-              <w:rPr>
-                <w:rFonts w:eastAsia="Times New Roman" w:cs="Arial"/>
-                <w:b/>
-                <w:bCs/>
-                <w:sz w:val="28"/>
-                <w:szCs w:val="28"/>
-                <w:lang w:eastAsia="en-IN" w:bidi="ml-IN"/>
-              </w:rPr>
-              <w:t xml:space="preserve"> No. 19</w:t>
+              <w:t>Panchaati No. 19</w:t>
             </w:r>
           </w:p>
           <w:p>
@@ -4544,21 +4318,8 @@
                 <w:szCs w:val="28"/>
                 <w:lang w:eastAsia="en-IN" w:bidi="ml-IN"/>
               </w:rPr>
-              <w:t xml:space="preserve">TS 3.2.5.7 - </w:t>
-            </w:r>
-            <w:proofErr w:type="spellStart"/>
-            <w:r>
-              <w:rPr>
-                <w:rFonts w:eastAsia="Times New Roman" w:cs="Arial"/>
-                <w:b/>
-                <w:bCs/>
-                <w:sz w:val="28"/>
-                <w:szCs w:val="28"/>
-                <w:lang w:eastAsia="en-IN" w:bidi="ml-IN"/>
-              </w:rPr>
-              <w:t>Padam</w:t>
-            </w:r>
-            <w:proofErr w:type="spellEnd"/>
+              <w:t>TS 3.2.5.7 - Padam</w:t>
+            </w:r>
           </w:p>
           <w:p>
             <w:pPr>
@@ -4578,7 +4339,6 @@
                 <w:lang w:eastAsia="en-IN" w:bidi="ml-IN"/>
               </w:rPr>
             </w:pPr>
-            <w:proofErr w:type="spellStart"/>
             <w:r>
               <w:rPr>
                 <w:rFonts w:eastAsia="Times New Roman" w:cs="Arial"/>
@@ -4588,19 +4348,7 @@
                 <w:szCs w:val="28"/>
                 <w:lang w:eastAsia="en-IN" w:bidi="ml-IN"/>
               </w:rPr>
-              <w:t>Padam</w:t>
-            </w:r>
-            <w:proofErr w:type="spellEnd"/>
-            <w:r>
-              <w:rPr>
-                <w:rFonts w:eastAsia="Times New Roman" w:cs="Arial"/>
-                <w:b/>
-                <w:bCs/>
-                <w:sz w:val="28"/>
-                <w:szCs w:val="28"/>
-                <w:lang w:eastAsia="en-IN" w:bidi="ml-IN"/>
-              </w:rPr>
-              <w:t xml:space="preserve"> No. 1</w:t>
+              <w:t>Padam No. 1</w:t>
             </w:r>
           </w:p>
           <w:p>
@@ -4620,7 +4368,6 @@
                 <w:szCs w:val="28"/>
               </w:rPr>
             </w:pPr>
-            <w:proofErr w:type="spellStart"/>
             <w:r>
               <w:rPr>
                 <w:rFonts w:eastAsia="Times New Roman" w:cs="Arial"/>
@@ -4630,19 +4377,7 @@
                 <w:szCs w:val="28"/>
                 <w:lang w:eastAsia="en-IN" w:bidi="ml-IN"/>
               </w:rPr>
-              <w:t>Panchaati</w:t>
-            </w:r>
-            <w:proofErr w:type="spellEnd"/>
-            <w:r>
-              <w:rPr>
-                <w:rFonts w:eastAsia="Times New Roman" w:cs="Arial"/>
-                <w:b/>
-                <w:bCs/>
-                <w:sz w:val="28"/>
-                <w:szCs w:val="28"/>
-                <w:lang w:eastAsia="en-IN" w:bidi="ml-IN"/>
-              </w:rPr>
-              <w:t xml:space="preserve"> No. 22</w:t>
+              <w:t>Panchaati No. 22</w:t>
             </w:r>
           </w:p>
         </w:tc>
@@ -5110,21 +4845,8 @@
                 <w:szCs w:val="28"/>
                 <w:lang w:eastAsia="en-IN" w:bidi="ml-IN"/>
               </w:rPr>
-              <w:t xml:space="preserve">TS 3.2.6.2 - </w:t>
-            </w:r>
-            <w:proofErr w:type="spellStart"/>
-            <w:r>
-              <w:rPr>
-                <w:rFonts w:eastAsia="Times New Roman" w:cs="Arial"/>
-                <w:b/>
-                <w:bCs/>
-                <w:sz w:val="28"/>
-                <w:szCs w:val="28"/>
-                <w:lang w:eastAsia="en-IN" w:bidi="ml-IN"/>
-              </w:rPr>
-              <w:t>Padam</w:t>
-            </w:r>
-            <w:proofErr w:type="spellEnd"/>
+              <w:t>TS 3.2.6.2 - Padam</w:t>
+            </w:r>
           </w:p>
           <w:p>
             <w:pPr>
@@ -5144,7 +4866,6 @@
                 <w:lang w:eastAsia="en-IN" w:bidi="ml-IN"/>
               </w:rPr>
             </w:pPr>
-            <w:proofErr w:type="spellStart"/>
             <w:r>
               <w:rPr>
                 <w:rFonts w:eastAsia="Times New Roman" w:cs="Arial"/>
@@ -5154,19 +4875,7 @@
                 <w:szCs w:val="28"/>
                 <w:lang w:eastAsia="en-IN" w:bidi="ml-IN"/>
               </w:rPr>
-              <w:t>Padam</w:t>
-            </w:r>
-            <w:proofErr w:type="spellEnd"/>
-            <w:r>
-              <w:rPr>
-                <w:rFonts w:eastAsia="Times New Roman" w:cs="Arial"/>
-                <w:b/>
-                <w:bCs/>
-                <w:sz w:val="28"/>
-                <w:szCs w:val="28"/>
-                <w:lang w:eastAsia="en-IN" w:bidi="ml-IN"/>
-              </w:rPr>
-              <w:t xml:space="preserve"> No. 10 &amp; 17</w:t>
+              <w:t>Padam No. 10 &amp; 17</w:t>
             </w:r>
           </w:p>
           <w:p>
@@ -5187,7 +4896,6 @@
                 <w:lang w:eastAsia="en-IN" w:bidi="ml-IN"/>
               </w:rPr>
             </w:pPr>
-            <w:proofErr w:type="spellStart"/>
             <w:r>
               <w:rPr>
                 <w:rFonts w:eastAsia="Times New Roman" w:cs="Arial"/>
@@ -5197,19 +4905,7 @@
                 <w:szCs w:val="28"/>
                 <w:lang w:eastAsia="en-IN" w:bidi="ml-IN"/>
               </w:rPr>
-              <w:t>Panchaati</w:t>
-            </w:r>
-            <w:proofErr w:type="spellEnd"/>
-            <w:r>
-              <w:rPr>
-                <w:rFonts w:eastAsia="Times New Roman" w:cs="Arial"/>
-                <w:b/>
-                <w:bCs/>
-                <w:sz w:val="28"/>
-                <w:szCs w:val="28"/>
-                <w:lang w:eastAsia="en-IN" w:bidi="ml-IN"/>
-              </w:rPr>
-              <w:t xml:space="preserve"> No. 24</w:t>
+              <w:t>Panchaati No. 24</w:t>
             </w:r>
           </w:p>
           <w:p>
@@ -5718,28 +5414,7 @@
                 <w:szCs w:val="28"/>
               </w:rPr>
               <w:br/>
-            </w:r>
-            <w:proofErr w:type="spellStart"/>
-            <w:r>
-              <w:rPr>
-                <w:rFonts w:cs="Arial"/>
-                <w:b/>
-                <w:bCs/>
-                <w:sz w:val="28"/>
-                <w:szCs w:val="28"/>
-              </w:rPr>
-              <w:t>Panchaati</w:t>
-            </w:r>
-            <w:proofErr w:type="spellEnd"/>
-            <w:r>
-              <w:rPr>
-                <w:rFonts w:cs="Arial"/>
-                <w:b/>
-                <w:bCs/>
-                <w:sz w:val="28"/>
-                <w:szCs w:val="28"/>
-              </w:rPr>
-              <w:t xml:space="preserve"> 29</w:t>
+              <w:t>Panchaati 29</w:t>
             </w:r>
           </w:p>
           <w:p>
@@ -6133,8 +5808,6 @@
           <w:u w:val="single"/>
         </w:rPr>
       </w:pPr>
-      <w:bookmarkStart w:id="0" w:name="_GoBack"/>
-      <w:bookmarkEnd w:id="0"/>
       <w:r>
         <w:rPr>
           <w:b/>
@@ -6153,42 +5826,8 @@
           <w:szCs w:val="32"/>
           <w:u w:val="single"/>
         </w:rPr>
-        <w:t xml:space="preserve"> </w:t>
+        <w:t xml:space="preserve"> Pada Paatam</w:t>
       </w:r>
-      <w:proofErr w:type="spellStart"/>
-      <w:r>
-        <w:rPr>
-          <w:b/>
-          <w:bCs/>
-          <w:sz w:val="32"/>
-          <w:szCs w:val="32"/>
-          <w:u w:val="single"/>
-        </w:rPr>
-        <w:t>Pada</w:t>
-      </w:r>
-      <w:proofErr w:type="spellEnd"/>
-      <w:r>
-        <w:rPr>
-          <w:b/>
-          <w:bCs/>
-          <w:sz w:val="32"/>
-          <w:szCs w:val="32"/>
-          <w:u w:val="single"/>
-        </w:rPr>
-        <w:t xml:space="preserve"> </w:t>
-      </w:r>
-      <w:proofErr w:type="spellStart"/>
-      <w:r>
-        <w:rPr>
-          <w:b/>
-          <w:bCs/>
-          <w:sz w:val="32"/>
-          <w:szCs w:val="32"/>
-          <w:u w:val="single"/>
-        </w:rPr>
-        <w:t>Paatam</w:t>
-      </w:r>
-      <w:proofErr w:type="spellEnd"/>
       <w:r>
         <w:rPr>
           <w:b/>
@@ -6496,19 +6135,8 @@
                 <w:szCs w:val="28"/>
                 <w:lang w:bidi="ta-IN"/>
               </w:rPr>
-              <w:t xml:space="preserve">4th </w:t>
-            </w:r>
-            <w:proofErr w:type="spellStart"/>
-            <w:r>
-              <w:rPr>
-                <w:rFonts w:cs="Latha"/>
-                <w:sz w:val="28"/>
-                <w:szCs w:val="28"/>
-                <w:lang w:bidi="ta-IN"/>
-              </w:rPr>
-              <w:t>Panchaati</w:t>
-            </w:r>
-            <w:proofErr w:type="spellEnd"/>
+              <w:t>4th Panchaati</w:t>
+            </w:r>
           </w:p>
         </w:tc>
         <w:tc>
@@ -6947,19 +6575,8 @@
                 <w:szCs w:val="28"/>
                 <w:lang w:bidi="ta-IN"/>
               </w:rPr>
-              <w:t xml:space="preserve">9th </w:t>
-            </w:r>
-            <w:proofErr w:type="spellStart"/>
-            <w:r>
-              <w:rPr>
-                <w:rFonts w:cs="Latha"/>
-                <w:sz w:val="28"/>
-                <w:szCs w:val="28"/>
-                <w:lang w:bidi="ta-IN"/>
-              </w:rPr>
-              <w:t>Panchaati</w:t>
-            </w:r>
-            <w:proofErr w:type="spellEnd"/>
+              <w:t>9th Panchaati</w:t>
+            </w:r>
             <w:r>
               <w:rPr>
                 <w:rFonts w:cs="Latha"/>
@@ -7247,7 +6864,6 @@
               </w:rPr>
               <w:t>-</w:t>
             </w:r>
-            <w:proofErr w:type="spellStart"/>
             <w:r>
               <w:rPr>
                 <w:rFonts w:eastAsia="Times New Roman" w:cs="Arial"/>
@@ -7257,7 +6873,6 @@
               </w:rPr>
               <w:t>Padam</w:t>
             </w:r>
-            <w:proofErr w:type="spellEnd"/>
           </w:p>
           <w:p>
             <w:pPr>
@@ -7282,19 +6897,8 @@
                 <w:szCs w:val="28"/>
                 <w:lang w:bidi="ta-IN"/>
               </w:rPr>
-              <w:t xml:space="preserve">14th </w:t>
-            </w:r>
-            <w:proofErr w:type="spellStart"/>
-            <w:r>
-              <w:rPr>
-                <w:rFonts w:cs="Latha"/>
-                <w:sz w:val="28"/>
-                <w:szCs w:val="28"/>
-                <w:lang w:bidi="ta-IN"/>
-              </w:rPr>
-              <w:t>Panchaati</w:t>
-            </w:r>
-            <w:proofErr w:type="spellEnd"/>
+              <w:t>14th Panchaati</w:t>
+            </w:r>
           </w:p>
         </w:tc>
         <w:tc>
@@ -7800,19 +7404,8 @@
                 <w:szCs w:val="28"/>
                 <w:lang w:bidi="ta-IN"/>
               </w:rPr>
-              <w:t xml:space="preserve">19th </w:t>
-            </w:r>
-            <w:proofErr w:type="spellStart"/>
-            <w:r>
-              <w:rPr>
-                <w:rFonts w:cs="Latha"/>
-                <w:sz w:val="28"/>
-                <w:szCs w:val="28"/>
-                <w:lang w:bidi="ta-IN"/>
-              </w:rPr>
-              <w:t>Panchaati</w:t>
-            </w:r>
-            <w:proofErr w:type="spellEnd"/>
+              <w:t>19th Panchaati</w:t>
+            </w:r>
           </w:p>
         </w:tc>
         <w:tc>
@@ -8259,19 +7852,8 @@
                 <w:szCs w:val="28"/>
                 <w:lang w:bidi="ta-IN"/>
               </w:rPr>
-              <w:t xml:space="preserve">36th </w:t>
-            </w:r>
-            <w:proofErr w:type="spellStart"/>
-            <w:r>
-              <w:rPr>
-                <w:rFonts w:cs="Latha"/>
-                <w:sz w:val="28"/>
-                <w:szCs w:val="28"/>
-                <w:lang w:bidi="ta-IN"/>
-              </w:rPr>
-              <w:t>Panchaati</w:t>
-            </w:r>
-            <w:proofErr w:type="spellEnd"/>
+              <w:t>36th Panchaati</w:t>
+            </w:r>
           </w:p>
         </w:tc>
         <w:tc>
@@ -8706,19 +8288,8 @@
                 <w:szCs w:val="28"/>
                 <w:lang w:bidi="ta-IN"/>
               </w:rPr>
-              <w:t xml:space="preserve">th </w:t>
-            </w:r>
-            <w:proofErr w:type="spellStart"/>
-            <w:r>
-              <w:rPr>
-                <w:rFonts w:cs="Latha"/>
-                <w:sz w:val="28"/>
-                <w:szCs w:val="28"/>
-                <w:lang w:bidi="ta-IN"/>
-              </w:rPr>
-              <w:t>Panchaati</w:t>
-            </w:r>
-            <w:proofErr w:type="spellEnd"/>
+              <w:t>th Panchaati</w:t>
+            </w:r>
           </w:p>
         </w:tc>
         <w:tc>
@@ -9033,7 +8604,7 @@
 </file>
 
 <file path=word/endnotes.xml><?xml version="1.0" encoding="utf-8"?>
-<w:endnotes xmlns:wpc="http://schemas.microsoft.com/office/word/2010/wordprocessingCanvas" xmlns:cx="http://schemas.microsoft.com/office/drawing/2014/chartex" xmlns:cx1="http://schemas.microsoft.com/office/drawing/2015/9/8/chartex" xmlns:mc="http://schemas.openxmlformats.org/markup-compatibility/2006" xmlns:o="urn:schemas-microsoft-com:office:office" xmlns:r="http://schemas.openxmlformats.org/officeDocument/2006/relationships" xmlns:m="http://schemas.openxmlformats.org/officeDocument/2006/math" xmlns:v="urn:schemas-microsoft-com:vml" xmlns:wp14="http://schemas.microsoft.com/office/word/2010/wordprocessingDrawing" xmlns:wp="http://schemas.openxmlformats.org/drawingml/2006/wordprocessingDrawing" xmlns:w10="urn:schemas-microsoft-com:office:word" xmlns:w="http://schemas.openxmlformats.org/wordprocessingml/2006/main" xmlns:w14="http://schemas.microsoft.com/office/word/2010/wordml" xmlns:w15="http://schemas.microsoft.com/office/word/2012/wordml" xmlns:w16se="http://schemas.microsoft.com/office/word/2015/wordml/symex" xmlns:wpg="http://schemas.microsoft.com/office/word/2010/wordprocessingGroup" xmlns:wpi="http://schemas.microsoft.com/office/word/2010/wordprocessingInk" xmlns:wne="http://schemas.microsoft.com/office/word/2006/wordml" xmlns:wps="http://schemas.microsoft.com/office/word/2010/wordprocessingShape" mc:Ignorable="w14 w15 w16se wp14">
+<w:endnotes xmlns:wpc="http://schemas.microsoft.com/office/word/2010/wordprocessingCanvas" xmlns:cx="http://schemas.microsoft.com/office/drawing/2014/chartex" xmlns:cx1="http://schemas.microsoft.com/office/drawing/2015/9/8/chartex" xmlns:cx2="http://schemas.microsoft.com/office/drawing/2015/10/21/chartex" xmlns:cx3="http://schemas.microsoft.com/office/drawing/2016/5/9/chartex" xmlns:cx4="http://schemas.microsoft.com/office/drawing/2016/5/10/chartex" xmlns:cx5="http://schemas.microsoft.com/office/drawing/2016/5/11/chartex" xmlns:cx6="http://schemas.microsoft.com/office/drawing/2016/5/12/chartex" xmlns:cx7="http://schemas.microsoft.com/office/drawing/2016/5/13/chartex" xmlns:cx8="http://schemas.microsoft.com/office/drawing/2016/5/14/chartex" xmlns:mc="http://schemas.openxmlformats.org/markup-compatibility/2006" xmlns:aink="http://schemas.microsoft.com/office/drawing/2016/ink" xmlns:am3d="http://schemas.microsoft.com/office/drawing/2017/model3d" xmlns:o="urn:schemas-microsoft-com:office:office" xmlns:oel="http://schemas.microsoft.com/office/2019/extlst" xmlns:r="http://schemas.openxmlformats.org/officeDocument/2006/relationships" xmlns:m="http://schemas.openxmlformats.org/officeDocument/2006/math" xmlns:v="urn:schemas-microsoft-com:vml" xmlns:wp14="http://schemas.microsoft.com/office/word/2010/wordprocessingDrawing" xmlns:wp="http://schemas.openxmlformats.org/drawingml/2006/wordprocessingDrawing" xmlns:w10="urn:schemas-microsoft-com:office:word" xmlns:w="http://schemas.openxmlformats.org/wordprocessingml/2006/main" xmlns:w14="http://schemas.microsoft.com/office/word/2010/wordml" xmlns:w15="http://schemas.microsoft.com/office/word/2012/wordml" xmlns:w16cex="http://schemas.microsoft.com/office/word/2018/wordml/cex" xmlns:w16cid="http://schemas.microsoft.com/office/word/2016/wordml/cid" xmlns:w16="http://schemas.microsoft.com/office/word/2018/wordml" xmlns:w16sdtdh="http://schemas.microsoft.com/office/word/2020/wordml/sdtdatahash" xmlns:w16se="http://schemas.microsoft.com/office/word/2015/wordml/symex" xmlns:wpg="http://schemas.microsoft.com/office/word/2010/wordprocessingGroup" xmlns:wpi="http://schemas.microsoft.com/office/word/2010/wordprocessingInk" xmlns:wne="http://schemas.microsoft.com/office/word/2006/wordml" xmlns:wps="http://schemas.microsoft.com/office/word/2010/wordprocessingShape" mc:Ignorable="w14 w15 w16se w16cid w16 w16cex w16sdtdh wp14">
   <w:endnote w:type="separator" w:id="-1">
     <w:p>
       <w:pPr>
@@ -9058,7 +8629,7 @@
 </file>
 
 <file path=word/footer1.xml><?xml version="1.0" encoding="utf-8"?>
-<w:ftr xmlns:wpc="http://schemas.microsoft.com/office/word/2010/wordprocessingCanvas" xmlns:cx="http://schemas.microsoft.com/office/drawing/2014/chartex" xmlns:cx1="http://schemas.microsoft.com/office/drawing/2015/9/8/chartex" xmlns:mc="http://schemas.openxmlformats.org/markup-compatibility/2006" xmlns:o="urn:schemas-microsoft-com:office:office" xmlns:r="http://schemas.openxmlformats.org/officeDocument/2006/relationships" xmlns:m="http://schemas.openxmlformats.org/officeDocument/2006/math" xmlns:v="urn:schemas-microsoft-com:vml" xmlns:wp14="http://schemas.microsoft.com/office/word/2010/wordprocessingDrawing" xmlns:wp="http://schemas.openxmlformats.org/drawingml/2006/wordprocessingDrawing" xmlns:w10="urn:schemas-microsoft-com:office:word" xmlns:w="http://schemas.openxmlformats.org/wordprocessingml/2006/main" xmlns:w14="http://schemas.microsoft.com/office/word/2010/wordml" xmlns:w15="http://schemas.microsoft.com/office/word/2012/wordml" xmlns:w16se="http://schemas.microsoft.com/office/word/2015/wordml/symex" xmlns:wpg="http://schemas.microsoft.com/office/word/2010/wordprocessingGroup" xmlns:wpi="http://schemas.microsoft.com/office/word/2010/wordprocessingInk" xmlns:wne="http://schemas.microsoft.com/office/word/2006/wordml" xmlns:wps="http://schemas.microsoft.com/office/word/2010/wordprocessingShape" mc:Ignorable="w14 w15 w16se wp14">
+<w:ftr xmlns:wpc="http://schemas.microsoft.com/office/word/2010/wordprocessingCanvas" xmlns:cx="http://schemas.microsoft.com/office/drawing/2014/chartex" xmlns:cx1="http://schemas.microsoft.com/office/drawing/2015/9/8/chartex" xmlns:cx2="http://schemas.microsoft.com/office/drawing/2015/10/21/chartex" xmlns:cx3="http://schemas.microsoft.com/office/drawing/2016/5/9/chartex" xmlns:cx4="http://schemas.microsoft.com/office/drawing/2016/5/10/chartex" xmlns:cx5="http://schemas.microsoft.com/office/drawing/2016/5/11/chartex" xmlns:cx6="http://schemas.microsoft.com/office/drawing/2016/5/12/chartex" xmlns:cx7="http://schemas.microsoft.com/office/drawing/2016/5/13/chartex" xmlns:cx8="http://schemas.microsoft.com/office/drawing/2016/5/14/chartex" xmlns:mc="http://schemas.openxmlformats.org/markup-compatibility/2006" xmlns:aink="http://schemas.microsoft.com/office/drawing/2016/ink" xmlns:am3d="http://schemas.microsoft.com/office/drawing/2017/model3d" xmlns:o="urn:schemas-microsoft-com:office:office" xmlns:oel="http://schemas.microsoft.com/office/2019/extlst" xmlns:r="http://schemas.openxmlformats.org/officeDocument/2006/relationships" xmlns:m="http://schemas.openxmlformats.org/officeDocument/2006/math" xmlns:v="urn:schemas-microsoft-com:vml" xmlns:wp14="http://schemas.microsoft.com/office/word/2010/wordprocessingDrawing" xmlns:wp="http://schemas.openxmlformats.org/drawingml/2006/wordprocessingDrawing" xmlns:w10="urn:schemas-microsoft-com:office:word" xmlns:w="http://schemas.openxmlformats.org/wordprocessingml/2006/main" xmlns:w14="http://schemas.microsoft.com/office/word/2010/wordml" xmlns:w15="http://schemas.microsoft.com/office/word/2012/wordml" xmlns:w16cex="http://schemas.microsoft.com/office/word/2018/wordml/cex" xmlns:w16cid="http://schemas.microsoft.com/office/word/2016/wordml/cid" xmlns:w16="http://schemas.microsoft.com/office/word/2018/wordml" xmlns:w16sdtdh="http://schemas.microsoft.com/office/word/2020/wordml/sdtdatahash" xmlns:w16se="http://schemas.microsoft.com/office/word/2015/wordml/symex" xmlns:wpg="http://schemas.microsoft.com/office/word/2010/wordprocessingGroup" xmlns:wpi="http://schemas.microsoft.com/office/word/2010/wordprocessingInk" xmlns:wne="http://schemas.microsoft.com/office/word/2006/wordml" xmlns:wps="http://schemas.microsoft.com/office/word/2010/wordprocessingShape" mc:Ignorable="w14 w15 w16se w16cid w16 w16cex w16sdtdh wp14">
   <w:p>
     <w:pPr>
       <w:pStyle w:val="Footer"/>
@@ -9189,7 +8760,7 @@
 </file>
 
 <file path=word/footer2.xml><?xml version="1.0" encoding="utf-8"?>
-<w:ftr xmlns:wpc="http://schemas.microsoft.com/office/word/2010/wordprocessingCanvas" xmlns:cx="http://schemas.microsoft.com/office/drawing/2014/chartex" xmlns:cx1="http://schemas.microsoft.com/office/drawing/2015/9/8/chartex" xmlns:mc="http://schemas.openxmlformats.org/markup-compatibility/2006" xmlns:o="urn:schemas-microsoft-com:office:office" xmlns:r="http://schemas.openxmlformats.org/officeDocument/2006/relationships" xmlns:m="http://schemas.openxmlformats.org/officeDocument/2006/math" xmlns:v="urn:schemas-microsoft-com:vml" xmlns:wp14="http://schemas.microsoft.com/office/word/2010/wordprocessingDrawing" xmlns:wp="http://schemas.openxmlformats.org/drawingml/2006/wordprocessingDrawing" xmlns:w10="urn:schemas-microsoft-com:office:word" xmlns:w="http://schemas.openxmlformats.org/wordprocessingml/2006/main" xmlns:w14="http://schemas.microsoft.com/office/word/2010/wordml" xmlns:w15="http://schemas.microsoft.com/office/word/2012/wordml" xmlns:w16se="http://schemas.microsoft.com/office/word/2015/wordml/symex" xmlns:wpg="http://schemas.microsoft.com/office/word/2010/wordprocessingGroup" xmlns:wpi="http://schemas.microsoft.com/office/word/2010/wordprocessingInk" xmlns:wne="http://schemas.microsoft.com/office/word/2006/wordml" xmlns:wps="http://schemas.microsoft.com/office/word/2010/wordprocessingShape" mc:Ignorable="w14 w15 w16se wp14">
+<w:ftr xmlns:wpc="http://schemas.microsoft.com/office/word/2010/wordprocessingCanvas" xmlns:cx="http://schemas.microsoft.com/office/drawing/2014/chartex" xmlns:cx1="http://schemas.microsoft.com/office/drawing/2015/9/8/chartex" xmlns:cx2="http://schemas.microsoft.com/office/drawing/2015/10/21/chartex" xmlns:cx3="http://schemas.microsoft.com/office/drawing/2016/5/9/chartex" xmlns:cx4="http://schemas.microsoft.com/office/drawing/2016/5/10/chartex" xmlns:cx5="http://schemas.microsoft.com/office/drawing/2016/5/11/chartex" xmlns:cx6="http://schemas.microsoft.com/office/drawing/2016/5/12/chartex" xmlns:cx7="http://schemas.microsoft.com/office/drawing/2016/5/13/chartex" xmlns:cx8="http://schemas.microsoft.com/office/drawing/2016/5/14/chartex" xmlns:mc="http://schemas.openxmlformats.org/markup-compatibility/2006" xmlns:aink="http://schemas.microsoft.com/office/drawing/2016/ink" xmlns:am3d="http://schemas.microsoft.com/office/drawing/2017/model3d" xmlns:o="urn:schemas-microsoft-com:office:office" xmlns:oel="http://schemas.microsoft.com/office/2019/extlst" xmlns:r="http://schemas.openxmlformats.org/officeDocument/2006/relationships" xmlns:m="http://schemas.openxmlformats.org/officeDocument/2006/math" xmlns:v="urn:schemas-microsoft-com:vml" xmlns:wp14="http://schemas.microsoft.com/office/word/2010/wordprocessingDrawing" xmlns:wp="http://schemas.openxmlformats.org/drawingml/2006/wordprocessingDrawing" xmlns:w10="urn:schemas-microsoft-com:office:word" xmlns:w="http://schemas.openxmlformats.org/wordprocessingml/2006/main" xmlns:w14="http://schemas.microsoft.com/office/word/2010/wordml" xmlns:w15="http://schemas.microsoft.com/office/word/2012/wordml" xmlns:w16cex="http://schemas.microsoft.com/office/word/2018/wordml/cex" xmlns:w16cid="http://schemas.microsoft.com/office/word/2016/wordml/cid" xmlns:w16="http://schemas.microsoft.com/office/word/2018/wordml" xmlns:w16sdtdh="http://schemas.microsoft.com/office/word/2020/wordml/sdtdatahash" xmlns:w16se="http://schemas.microsoft.com/office/word/2015/wordml/symex" xmlns:wpg="http://schemas.microsoft.com/office/word/2010/wordprocessingGroup" xmlns:wpi="http://schemas.microsoft.com/office/word/2010/wordprocessingInk" xmlns:wne="http://schemas.microsoft.com/office/word/2006/wordml" xmlns:wps="http://schemas.microsoft.com/office/word/2010/wordprocessingShape" mc:Ignorable="w14 w15 w16se w16cid w16 w16cex w16sdtdh wp14">
   <w:p>
     <w:pPr>
       <w:pBdr>
@@ -9384,7 +8955,7 @@
 </file>
 
 <file path=word/footer3.xml><?xml version="1.0" encoding="utf-8"?>
-<w:ftr xmlns:wpc="http://schemas.microsoft.com/office/word/2010/wordprocessingCanvas" xmlns:cx="http://schemas.microsoft.com/office/drawing/2014/chartex" xmlns:cx1="http://schemas.microsoft.com/office/drawing/2015/9/8/chartex" xmlns:mc="http://schemas.openxmlformats.org/markup-compatibility/2006" xmlns:o="urn:schemas-microsoft-com:office:office" xmlns:r="http://schemas.openxmlformats.org/officeDocument/2006/relationships" xmlns:m="http://schemas.openxmlformats.org/officeDocument/2006/math" xmlns:v="urn:schemas-microsoft-com:vml" xmlns:wp14="http://schemas.microsoft.com/office/word/2010/wordprocessingDrawing" xmlns:wp="http://schemas.openxmlformats.org/drawingml/2006/wordprocessingDrawing" xmlns:w10="urn:schemas-microsoft-com:office:word" xmlns:w="http://schemas.openxmlformats.org/wordprocessingml/2006/main" xmlns:w14="http://schemas.microsoft.com/office/word/2010/wordml" xmlns:w15="http://schemas.microsoft.com/office/word/2012/wordml" xmlns:w16se="http://schemas.microsoft.com/office/word/2015/wordml/symex" xmlns:wpg="http://schemas.microsoft.com/office/word/2010/wordprocessingGroup" xmlns:wpi="http://schemas.microsoft.com/office/word/2010/wordprocessingInk" xmlns:wne="http://schemas.microsoft.com/office/word/2006/wordml" xmlns:wps="http://schemas.microsoft.com/office/word/2010/wordprocessingShape" mc:Ignorable="w14 w15 w16se wp14">
+<w:ftr xmlns:wpc="http://schemas.microsoft.com/office/word/2010/wordprocessingCanvas" xmlns:cx="http://schemas.microsoft.com/office/drawing/2014/chartex" xmlns:cx1="http://schemas.microsoft.com/office/drawing/2015/9/8/chartex" xmlns:cx2="http://schemas.microsoft.com/office/drawing/2015/10/21/chartex" xmlns:cx3="http://schemas.microsoft.com/office/drawing/2016/5/9/chartex" xmlns:cx4="http://schemas.microsoft.com/office/drawing/2016/5/10/chartex" xmlns:cx5="http://schemas.microsoft.com/office/drawing/2016/5/11/chartex" xmlns:cx6="http://schemas.microsoft.com/office/drawing/2016/5/12/chartex" xmlns:cx7="http://schemas.microsoft.com/office/drawing/2016/5/13/chartex" xmlns:cx8="http://schemas.microsoft.com/office/drawing/2016/5/14/chartex" xmlns:mc="http://schemas.openxmlformats.org/markup-compatibility/2006" xmlns:aink="http://schemas.microsoft.com/office/drawing/2016/ink" xmlns:am3d="http://schemas.microsoft.com/office/drawing/2017/model3d" xmlns:o="urn:schemas-microsoft-com:office:office" xmlns:oel="http://schemas.microsoft.com/office/2019/extlst" xmlns:r="http://schemas.openxmlformats.org/officeDocument/2006/relationships" xmlns:m="http://schemas.openxmlformats.org/officeDocument/2006/math" xmlns:v="urn:schemas-microsoft-com:vml" xmlns:wp14="http://schemas.microsoft.com/office/word/2010/wordprocessingDrawing" xmlns:wp="http://schemas.openxmlformats.org/drawingml/2006/wordprocessingDrawing" xmlns:w10="urn:schemas-microsoft-com:office:word" xmlns:w="http://schemas.openxmlformats.org/wordprocessingml/2006/main" xmlns:w14="http://schemas.microsoft.com/office/word/2010/wordml" xmlns:w15="http://schemas.microsoft.com/office/word/2012/wordml" xmlns:w16cex="http://schemas.microsoft.com/office/word/2018/wordml/cex" xmlns:w16cid="http://schemas.microsoft.com/office/word/2016/wordml/cid" xmlns:w16="http://schemas.microsoft.com/office/word/2018/wordml" xmlns:w16sdtdh="http://schemas.microsoft.com/office/word/2020/wordml/sdtdatahash" xmlns:w16se="http://schemas.microsoft.com/office/word/2015/wordml/symex" xmlns:wpg="http://schemas.microsoft.com/office/word/2010/wordprocessingGroup" xmlns:wpi="http://schemas.microsoft.com/office/word/2010/wordprocessingInk" xmlns:wne="http://schemas.microsoft.com/office/word/2006/wordml" xmlns:wps="http://schemas.microsoft.com/office/word/2010/wordprocessingShape" mc:Ignorable="w14 w15 w16se w16cid w16 w16cex w16sdtdh wp14">
   <w:p>
     <w:pPr>
       <w:pStyle w:val="Footer"/>
@@ -9394,7 +8965,7 @@
 </file>
 
 <file path=word/footnotes.xml><?xml version="1.0" encoding="utf-8"?>
-<w:footnotes xmlns:wpc="http://schemas.microsoft.com/office/word/2010/wordprocessingCanvas" xmlns:cx="http://schemas.microsoft.com/office/drawing/2014/chartex" xmlns:cx1="http://schemas.microsoft.com/office/drawing/2015/9/8/chartex" xmlns:mc="http://schemas.openxmlformats.org/markup-compatibility/2006" xmlns:o="urn:schemas-microsoft-com:office:office" xmlns:r="http://schemas.openxmlformats.org/officeDocument/2006/relationships" xmlns:m="http://schemas.openxmlformats.org/officeDocument/2006/math" xmlns:v="urn:schemas-microsoft-com:vml" xmlns:wp14="http://schemas.microsoft.com/office/word/2010/wordprocessingDrawing" xmlns:wp="http://schemas.openxmlformats.org/drawingml/2006/wordprocessingDrawing" xmlns:w10="urn:schemas-microsoft-com:office:word" xmlns:w="http://schemas.openxmlformats.org/wordprocessingml/2006/main" xmlns:w14="http://schemas.microsoft.com/office/word/2010/wordml" xmlns:w15="http://schemas.microsoft.com/office/word/2012/wordml" xmlns:w16se="http://schemas.microsoft.com/office/word/2015/wordml/symex" xmlns:wpg="http://schemas.microsoft.com/office/word/2010/wordprocessingGroup" xmlns:wpi="http://schemas.microsoft.com/office/word/2010/wordprocessingInk" xmlns:wne="http://schemas.microsoft.com/office/word/2006/wordml" xmlns:wps="http://schemas.microsoft.com/office/word/2010/wordprocessingShape" mc:Ignorable="w14 w15 w16se wp14">
+<w:footnotes xmlns:wpc="http://schemas.microsoft.com/office/word/2010/wordprocessingCanvas" xmlns:cx="http://schemas.microsoft.com/office/drawing/2014/chartex" xmlns:cx1="http://schemas.microsoft.com/office/drawing/2015/9/8/chartex" xmlns:cx2="http://schemas.microsoft.com/office/drawing/2015/10/21/chartex" xmlns:cx3="http://schemas.microsoft.com/office/drawing/2016/5/9/chartex" xmlns:cx4="http://schemas.microsoft.com/office/drawing/2016/5/10/chartex" xmlns:cx5="http://schemas.microsoft.com/office/drawing/2016/5/11/chartex" xmlns:cx6="http://schemas.microsoft.com/office/drawing/2016/5/12/chartex" xmlns:cx7="http://schemas.microsoft.com/office/drawing/2016/5/13/chartex" xmlns:cx8="http://schemas.microsoft.com/office/drawing/2016/5/14/chartex" xmlns:mc="http://schemas.openxmlformats.org/markup-compatibility/2006" xmlns:aink="http://schemas.microsoft.com/office/drawing/2016/ink" xmlns:am3d="http://schemas.microsoft.com/office/drawing/2017/model3d" xmlns:o="urn:schemas-microsoft-com:office:office" xmlns:oel="http://schemas.microsoft.com/office/2019/extlst" xmlns:r="http://schemas.openxmlformats.org/officeDocument/2006/relationships" xmlns:m="http://schemas.openxmlformats.org/officeDocument/2006/math" xmlns:v="urn:schemas-microsoft-com:vml" xmlns:wp14="http://schemas.microsoft.com/office/word/2010/wordprocessingDrawing" xmlns:wp="http://schemas.openxmlformats.org/drawingml/2006/wordprocessingDrawing" xmlns:w10="urn:schemas-microsoft-com:office:word" xmlns:w="http://schemas.openxmlformats.org/wordprocessingml/2006/main" xmlns:w14="http://schemas.microsoft.com/office/word/2010/wordml" xmlns:w15="http://schemas.microsoft.com/office/word/2012/wordml" xmlns:w16cex="http://schemas.microsoft.com/office/word/2018/wordml/cex" xmlns:w16cid="http://schemas.microsoft.com/office/word/2016/wordml/cid" xmlns:w16="http://schemas.microsoft.com/office/word/2018/wordml" xmlns:w16sdtdh="http://schemas.microsoft.com/office/word/2020/wordml/sdtdatahash" xmlns:w16se="http://schemas.microsoft.com/office/word/2015/wordml/symex" xmlns:wpg="http://schemas.microsoft.com/office/word/2010/wordprocessingGroup" xmlns:wpi="http://schemas.microsoft.com/office/word/2010/wordprocessingInk" xmlns:wne="http://schemas.microsoft.com/office/word/2006/wordml" xmlns:wps="http://schemas.microsoft.com/office/word/2010/wordprocessingShape" mc:Ignorable="w14 w15 w16se w16cid w16 w16cex w16sdtdh wp14">
   <w:footnote w:type="separator" w:id="-1">
     <w:p>
       <w:pPr>
@@ -9419,7 +8990,7 @@
 </file>
 
 <file path=word/header1.xml><?xml version="1.0" encoding="utf-8"?>
-<w:hdr xmlns:wpc="http://schemas.microsoft.com/office/word/2010/wordprocessingCanvas" xmlns:cx="http://schemas.microsoft.com/office/drawing/2014/chartex" xmlns:cx1="http://schemas.microsoft.com/office/drawing/2015/9/8/chartex" xmlns:mc="http://schemas.openxmlformats.org/markup-compatibility/2006" xmlns:o="urn:schemas-microsoft-com:office:office" xmlns:r="http://schemas.openxmlformats.org/officeDocument/2006/relationships" xmlns:m="http://schemas.openxmlformats.org/officeDocument/2006/math" xmlns:v="urn:schemas-microsoft-com:vml" xmlns:wp14="http://schemas.microsoft.com/office/word/2010/wordprocessingDrawing" xmlns:wp="http://schemas.openxmlformats.org/drawingml/2006/wordprocessingDrawing" xmlns:w10="urn:schemas-microsoft-com:office:word" xmlns:w="http://schemas.openxmlformats.org/wordprocessingml/2006/main" xmlns:w14="http://schemas.microsoft.com/office/word/2010/wordml" xmlns:w15="http://schemas.microsoft.com/office/word/2012/wordml" xmlns:w16se="http://schemas.microsoft.com/office/word/2015/wordml/symex" xmlns:wpg="http://schemas.microsoft.com/office/word/2010/wordprocessingGroup" xmlns:wpi="http://schemas.microsoft.com/office/word/2010/wordprocessingInk" xmlns:wne="http://schemas.microsoft.com/office/word/2006/wordml" xmlns:wps="http://schemas.microsoft.com/office/word/2010/wordprocessingShape" mc:Ignorable="w14 w15 w16se wp14">
+<w:hdr xmlns:wpc="http://schemas.microsoft.com/office/word/2010/wordprocessingCanvas" xmlns:cx="http://schemas.microsoft.com/office/drawing/2014/chartex" xmlns:cx1="http://schemas.microsoft.com/office/drawing/2015/9/8/chartex" xmlns:cx2="http://schemas.microsoft.com/office/drawing/2015/10/21/chartex" xmlns:cx3="http://schemas.microsoft.com/office/drawing/2016/5/9/chartex" xmlns:cx4="http://schemas.microsoft.com/office/drawing/2016/5/10/chartex" xmlns:cx5="http://schemas.microsoft.com/office/drawing/2016/5/11/chartex" xmlns:cx6="http://schemas.microsoft.com/office/drawing/2016/5/12/chartex" xmlns:cx7="http://schemas.microsoft.com/office/drawing/2016/5/13/chartex" xmlns:cx8="http://schemas.microsoft.com/office/drawing/2016/5/14/chartex" xmlns:mc="http://schemas.openxmlformats.org/markup-compatibility/2006" xmlns:aink="http://schemas.microsoft.com/office/drawing/2016/ink" xmlns:am3d="http://schemas.microsoft.com/office/drawing/2017/model3d" xmlns:o="urn:schemas-microsoft-com:office:office" xmlns:oel="http://schemas.microsoft.com/office/2019/extlst" xmlns:r="http://schemas.openxmlformats.org/officeDocument/2006/relationships" xmlns:m="http://schemas.openxmlformats.org/officeDocument/2006/math" xmlns:v="urn:schemas-microsoft-com:vml" xmlns:wp14="http://schemas.microsoft.com/office/word/2010/wordprocessingDrawing" xmlns:wp="http://schemas.openxmlformats.org/drawingml/2006/wordprocessingDrawing" xmlns:w10="urn:schemas-microsoft-com:office:word" xmlns:w="http://schemas.openxmlformats.org/wordprocessingml/2006/main" xmlns:w14="http://schemas.microsoft.com/office/word/2010/wordml" xmlns:w15="http://schemas.microsoft.com/office/word/2012/wordml" xmlns:w16cex="http://schemas.microsoft.com/office/word/2018/wordml/cex" xmlns:w16cid="http://schemas.microsoft.com/office/word/2016/wordml/cid" xmlns:w16="http://schemas.microsoft.com/office/word/2018/wordml" xmlns:w16sdtdh="http://schemas.microsoft.com/office/word/2020/wordml/sdtdatahash" xmlns:w16se="http://schemas.microsoft.com/office/word/2015/wordml/symex" xmlns:wpg="http://schemas.microsoft.com/office/word/2010/wordprocessingGroup" xmlns:wpi="http://schemas.microsoft.com/office/word/2010/wordprocessingInk" xmlns:wne="http://schemas.microsoft.com/office/word/2006/wordml" xmlns:wps="http://schemas.microsoft.com/office/word/2010/wordprocessingShape" mc:Ignorable="w14 w15 w16se w16cid w16 w16cex w16sdtdh wp14">
   <w:p>
     <w:pPr>
       <w:pStyle w:val="Header"/>
@@ -9432,7 +9003,7 @@
 </file>
 
 <file path=word/header2.xml><?xml version="1.0" encoding="utf-8"?>
-<w:hdr xmlns:wpc="http://schemas.microsoft.com/office/word/2010/wordprocessingCanvas" xmlns:cx="http://schemas.microsoft.com/office/drawing/2014/chartex" xmlns:cx1="http://schemas.microsoft.com/office/drawing/2015/9/8/chartex" xmlns:mc="http://schemas.openxmlformats.org/markup-compatibility/2006" xmlns:o="urn:schemas-microsoft-com:office:office" xmlns:r="http://schemas.openxmlformats.org/officeDocument/2006/relationships" xmlns:m="http://schemas.openxmlformats.org/officeDocument/2006/math" xmlns:v="urn:schemas-microsoft-com:vml" xmlns:wp14="http://schemas.microsoft.com/office/word/2010/wordprocessingDrawing" xmlns:wp="http://schemas.openxmlformats.org/drawingml/2006/wordprocessingDrawing" xmlns:w10="urn:schemas-microsoft-com:office:word" xmlns:w="http://schemas.openxmlformats.org/wordprocessingml/2006/main" xmlns:w14="http://schemas.microsoft.com/office/word/2010/wordml" xmlns:w15="http://schemas.microsoft.com/office/word/2012/wordml" xmlns:w16se="http://schemas.microsoft.com/office/word/2015/wordml/symex" xmlns:wpg="http://schemas.microsoft.com/office/word/2010/wordprocessingGroup" xmlns:wpi="http://schemas.microsoft.com/office/word/2010/wordprocessingInk" xmlns:wne="http://schemas.microsoft.com/office/word/2006/wordml" xmlns:wps="http://schemas.microsoft.com/office/word/2010/wordprocessingShape" mc:Ignorable="w14 w15 w16se wp14">
+<w:hdr xmlns:wpc="http://schemas.microsoft.com/office/word/2010/wordprocessingCanvas" xmlns:cx="http://schemas.microsoft.com/office/drawing/2014/chartex" xmlns:cx1="http://schemas.microsoft.com/office/drawing/2015/9/8/chartex" xmlns:cx2="http://schemas.microsoft.com/office/drawing/2015/10/21/chartex" xmlns:cx3="http://schemas.microsoft.com/office/drawing/2016/5/9/chartex" xmlns:cx4="http://schemas.microsoft.com/office/drawing/2016/5/10/chartex" xmlns:cx5="http://schemas.microsoft.com/office/drawing/2016/5/11/chartex" xmlns:cx6="http://schemas.microsoft.com/office/drawing/2016/5/12/chartex" xmlns:cx7="http://schemas.microsoft.com/office/drawing/2016/5/13/chartex" xmlns:cx8="http://schemas.microsoft.com/office/drawing/2016/5/14/chartex" xmlns:mc="http://schemas.openxmlformats.org/markup-compatibility/2006" xmlns:aink="http://schemas.microsoft.com/office/drawing/2016/ink" xmlns:am3d="http://schemas.microsoft.com/office/drawing/2017/model3d" xmlns:o="urn:schemas-microsoft-com:office:office" xmlns:oel="http://schemas.microsoft.com/office/2019/extlst" xmlns:r="http://schemas.openxmlformats.org/officeDocument/2006/relationships" xmlns:m="http://schemas.openxmlformats.org/officeDocument/2006/math" xmlns:v="urn:schemas-microsoft-com:vml" xmlns:wp14="http://schemas.microsoft.com/office/word/2010/wordprocessingDrawing" xmlns:wp="http://schemas.openxmlformats.org/drawingml/2006/wordprocessingDrawing" xmlns:w10="urn:schemas-microsoft-com:office:word" xmlns:w="http://schemas.openxmlformats.org/wordprocessingml/2006/main" xmlns:w14="http://schemas.microsoft.com/office/word/2010/wordml" xmlns:w15="http://schemas.microsoft.com/office/word/2012/wordml" xmlns:w16cex="http://schemas.microsoft.com/office/word/2018/wordml/cex" xmlns:w16cid="http://schemas.microsoft.com/office/word/2016/wordml/cid" xmlns:w16="http://schemas.microsoft.com/office/word/2018/wordml" xmlns:w16sdtdh="http://schemas.microsoft.com/office/word/2020/wordml/sdtdatahash" xmlns:w16se="http://schemas.microsoft.com/office/word/2015/wordml/symex" xmlns:wpg="http://schemas.microsoft.com/office/word/2010/wordprocessingGroup" xmlns:wpi="http://schemas.microsoft.com/office/word/2010/wordprocessingInk" xmlns:wne="http://schemas.microsoft.com/office/word/2006/wordml" xmlns:wps="http://schemas.microsoft.com/office/word/2010/wordprocessingShape" mc:Ignorable="w14 w15 w16se w16cid w16 w16cex w16sdtdh wp14">
   <w:p>
     <w:pPr>
       <w:pStyle w:val="Header"/>
@@ -9445,7 +9016,7 @@
 </file>
 
 <file path=word/header3.xml><?xml version="1.0" encoding="utf-8"?>
-<w:hdr xmlns:wpc="http://schemas.microsoft.com/office/word/2010/wordprocessingCanvas" xmlns:cx="http://schemas.microsoft.com/office/drawing/2014/chartex" xmlns:cx1="http://schemas.microsoft.com/office/drawing/2015/9/8/chartex" xmlns:mc="http://schemas.openxmlformats.org/markup-compatibility/2006" xmlns:o="urn:schemas-microsoft-com:office:office" xmlns:r="http://schemas.openxmlformats.org/officeDocument/2006/relationships" xmlns:m="http://schemas.openxmlformats.org/officeDocument/2006/math" xmlns:v="urn:schemas-microsoft-com:vml" xmlns:wp14="http://schemas.microsoft.com/office/word/2010/wordprocessingDrawing" xmlns:wp="http://schemas.openxmlformats.org/drawingml/2006/wordprocessingDrawing" xmlns:w10="urn:schemas-microsoft-com:office:word" xmlns:w="http://schemas.openxmlformats.org/wordprocessingml/2006/main" xmlns:w14="http://schemas.microsoft.com/office/word/2010/wordml" xmlns:w15="http://schemas.microsoft.com/office/word/2012/wordml" xmlns:w16se="http://schemas.microsoft.com/office/word/2015/wordml/symex" xmlns:wpg="http://schemas.microsoft.com/office/word/2010/wordprocessingGroup" xmlns:wpi="http://schemas.microsoft.com/office/word/2010/wordprocessingInk" xmlns:wne="http://schemas.microsoft.com/office/word/2006/wordml" xmlns:wps="http://schemas.microsoft.com/office/word/2010/wordprocessingShape" mc:Ignorable="w14 w15 w16se wp14">
+<w:hdr xmlns:wpc="http://schemas.microsoft.com/office/word/2010/wordprocessingCanvas" xmlns:cx="http://schemas.microsoft.com/office/drawing/2014/chartex" xmlns:cx1="http://schemas.microsoft.com/office/drawing/2015/9/8/chartex" xmlns:cx2="http://schemas.microsoft.com/office/drawing/2015/10/21/chartex" xmlns:cx3="http://schemas.microsoft.com/office/drawing/2016/5/9/chartex" xmlns:cx4="http://schemas.microsoft.com/office/drawing/2016/5/10/chartex" xmlns:cx5="http://schemas.microsoft.com/office/drawing/2016/5/11/chartex" xmlns:cx6="http://schemas.microsoft.com/office/drawing/2016/5/12/chartex" xmlns:cx7="http://schemas.microsoft.com/office/drawing/2016/5/13/chartex" xmlns:cx8="http://schemas.microsoft.com/office/drawing/2016/5/14/chartex" xmlns:mc="http://schemas.openxmlformats.org/markup-compatibility/2006" xmlns:aink="http://schemas.microsoft.com/office/drawing/2016/ink" xmlns:am3d="http://schemas.microsoft.com/office/drawing/2017/model3d" xmlns:o="urn:schemas-microsoft-com:office:office" xmlns:oel="http://schemas.microsoft.com/office/2019/extlst" xmlns:r="http://schemas.openxmlformats.org/officeDocument/2006/relationships" xmlns:m="http://schemas.openxmlformats.org/officeDocument/2006/math" xmlns:v="urn:schemas-microsoft-com:vml" xmlns:wp14="http://schemas.microsoft.com/office/word/2010/wordprocessingDrawing" xmlns:wp="http://schemas.openxmlformats.org/drawingml/2006/wordprocessingDrawing" xmlns:w10="urn:schemas-microsoft-com:office:word" xmlns:w="http://schemas.openxmlformats.org/wordprocessingml/2006/main" xmlns:w14="http://schemas.microsoft.com/office/word/2010/wordml" xmlns:w15="http://schemas.microsoft.com/office/word/2012/wordml" xmlns:w16cex="http://schemas.microsoft.com/office/word/2018/wordml/cex" xmlns:w16cid="http://schemas.microsoft.com/office/word/2016/wordml/cid" xmlns:w16="http://schemas.microsoft.com/office/word/2018/wordml" xmlns:w16sdtdh="http://schemas.microsoft.com/office/word/2020/wordml/sdtdatahash" xmlns:w16se="http://schemas.microsoft.com/office/word/2015/wordml/symex" xmlns:wpg="http://schemas.microsoft.com/office/word/2010/wordprocessingGroup" xmlns:wpi="http://schemas.microsoft.com/office/word/2010/wordprocessingInk" xmlns:wne="http://schemas.microsoft.com/office/word/2006/wordml" xmlns:wps="http://schemas.microsoft.com/office/word/2010/wordprocessingShape" mc:Ignorable="w14 w15 w16se w16cid w16 w16cex w16sdtdh wp14">
   <w:p>
     <w:pPr>
       <w:pStyle w:val="Header"/>
@@ -9455,7 +9026,7 @@
 </file>
 
 <file path=word/styles.xml><?xml version="1.0" encoding="utf-8"?>
-<w:styles xmlns:mc="http://schemas.openxmlformats.org/markup-compatibility/2006" xmlns:r="http://schemas.openxmlformats.org/officeDocument/2006/relationships" xmlns:w="http://schemas.openxmlformats.org/wordprocessingml/2006/main" xmlns:w14="http://schemas.microsoft.com/office/word/2010/wordml" xmlns:w15="http://schemas.microsoft.com/office/word/2012/wordml" xmlns:w16se="http://schemas.microsoft.com/office/word/2015/wordml/symex" mc:Ignorable="w14 w15 w16se">
+<w:styles xmlns:mc="http://schemas.openxmlformats.org/markup-compatibility/2006" xmlns:r="http://schemas.openxmlformats.org/officeDocument/2006/relationships" xmlns:w="http://schemas.openxmlformats.org/wordprocessingml/2006/main" xmlns:w14="http://schemas.microsoft.com/office/word/2010/wordml" xmlns:w15="http://schemas.microsoft.com/office/word/2012/wordml" xmlns:w16cex="http://schemas.microsoft.com/office/word/2018/wordml/cex" xmlns:w16cid="http://schemas.microsoft.com/office/word/2016/wordml/cid" xmlns:w16="http://schemas.microsoft.com/office/word/2018/wordml" xmlns:w16sdtdh="http://schemas.microsoft.com/office/word/2020/wordml/sdtdatahash" xmlns:w16se="http://schemas.microsoft.com/office/word/2015/wordml/symex" mc:Ignorable="w14 w15 w16se w16cid w16 w16cex w16sdtdh">
   <w:docDefaults>
     <w:rPrDefault>
       <w:rPr>
@@ -9465,7 +9036,7 @@
     </w:rPrDefault>
     <w:pPrDefault/>
   </w:docDefaults>
-  <w:latentStyles w:defLockedState="0" w:defUIPriority="99" w:defSemiHidden="0" w:defUnhideWhenUsed="0" w:defQFormat="0" w:count="371">
+  <w:latentStyles w:defLockedState="0" w:defUIPriority="99" w:defSemiHidden="0" w:defUnhideWhenUsed="0" w:defQFormat="0" w:count="376">
     <w:lsdException w:name="Normal" w:uiPriority="0" w:qFormat="1"/>
     <w:lsdException w:name="heading 1" w:uiPriority="9" w:qFormat="1"/>
     <w:lsdException w:name="heading 2" w:semiHidden="1" w:uiPriority="9" w:unhideWhenUsed="1" w:qFormat="1"/>
@@ -9571,7 +9142,6 @@
     <w:lsdException w:name="HTML Sample" w:semiHidden="1" w:unhideWhenUsed="1"/>
     <w:lsdException w:name="HTML Typewriter" w:semiHidden="1" w:unhideWhenUsed="1"/>
     <w:lsdException w:name="HTML Variable" w:semiHidden="1" w:unhideWhenUsed="1"/>
-    <w:lsdException w:name="Normal Table" w:semiHidden="1" w:unhideWhenUsed="1"/>
     <w:lsdException w:name="annotation subject" w:semiHidden="1" w:unhideWhenUsed="1"/>
     <w:lsdException w:name="No List" w:semiHidden="1" w:unhideWhenUsed="1"/>
     <w:lsdException w:name="Outline List 1" w:semiHidden="1" w:unhideWhenUsed="1"/>
@@ -9614,11 +9184,8 @@
     <w:lsdException w:name="Table Contemporary" w:semiHidden="1" w:unhideWhenUsed="1"/>
     <w:lsdException w:name="Table Elegant" w:semiHidden="1" w:unhideWhenUsed="1"/>
     <w:lsdException w:name="Table Professional" w:semiHidden="1" w:unhideWhenUsed="1"/>
-    <w:lsdException w:name="Table Subtle 1" w:semiHidden="1" w:unhideWhenUsed="1"/>
     <w:lsdException w:name="Table Subtle 2" w:semiHidden="1" w:unhideWhenUsed="1"/>
     <w:lsdException w:name="Table Web 1" w:semiHidden="1" w:unhideWhenUsed="1"/>
-    <w:lsdException w:name="Table Web 2" w:semiHidden="1" w:unhideWhenUsed="1"/>
-    <w:lsdException w:name="Table Web 3" w:semiHidden="1" w:unhideWhenUsed="1"/>
     <w:lsdException w:name="Balloon Text" w:semiHidden="1" w:unhideWhenUsed="1"/>
     <w:lsdException w:name="Table Grid" w:uiPriority="59"/>
     <w:lsdException w:name="Table Theme" w:semiHidden="1" w:unhideWhenUsed="1"/>
@@ -9837,6 +9404,11 @@
     <w:lsdException w:name="List Table 5 Dark Accent 6" w:uiPriority="50"/>
     <w:lsdException w:name="List Table 6 Colorful Accent 6" w:uiPriority="51"/>
     <w:lsdException w:name="List Table 7 Colorful Accent 6" w:uiPriority="52"/>
+    <w:lsdException w:name="Mention" w:semiHidden="1" w:unhideWhenUsed="1"/>
+    <w:lsdException w:name="Smart Hyperlink" w:semiHidden="1" w:unhideWhenUsed="1"/>
+    <w:lsdException w:name="Hashtag" w:semiHidden="1" w:unhideWhenUsed="1"/>
+    <w:lsdException w:name="Unresolved Mention" w:semiHidden="1" w:unhideWhenUsed="1"/>
+    <w:lsdException w:name="Smart Link" w:semiHidden="1" w:unhideWhenUsed="1"/>
   </w:latentStyles>
   <w:style w:type="paragraph" w:default="1" w:styleId="Normal">
     <w:name w:val="Normal"/>

</xml_diff>